<commit_message>
#2 updated the plan after this week
</commit_message>
<xml_diff>
--- a/plan/Smart Admin.docx
+++ b/plan/Smart Admin.docx
@@ -1,6 +1,6 @@
 
 <file path=word/document.xml><?xml version="1.0" encoding="utf-8"?>
-<w:document xmlns:ve="http://schemas.openxmlformats.org/markup-compatibility/2006" xmlns:o="urn:schemas-microsoft-com:office:office" xmlns:r="http://schemas.openxmlformats.org/officeDocument/2006/relationships" xmlns:m="http://schemas.openxmlformats.org/officeDocument/2006/math" xmlns:v="urn:schemas-microsoft-com:vml" xmlns:wp="http://schemas.openxmlformats.org/drawingml/2006/wordprocessingDrawing" xmlns:w10="urn:schemas-microsoft-com:office:word" xmlns:w="http://schemas.openxmlformats.org/wordprocessingml/2006/main" xmlns:wne="http://schemas.microsoft.com/office/word/2006/wordml">
+<w:document xmlns:wpc="http://schemas.microsoft.com/office/word/2010/wordprocessingCanvas" xmlns:mc="http://schemas.openxmlformats.org/markup-compatibility/2006" xmlns:o="urn:schemas-microsoft-com:office:office" xmlns:r="http://schemas.openxmlformats.org/officeDocument/2006/relationships" xmlns:m="http://schemas.openxmlformats.org/officeDocument/2006/math" xmlns:v="urn:schemas-microsoft-com:vml" xmlns:wp14="http://schemas.microsoft.com/office/word/2010/wordprocessingDrawing" xmlns:wp="http://schemas.openxmlformats.org/drawingml/2006/wordprocessingDrawing" xmlns:w10="urn:schemas-microsoft-com:office:word" xmlns:w="http://schemas.openxmlformats.org/wordprocessingml/2006/main" xmlns:w14="http://schemas.microsoft.com/office/word/2010/wordml" xmlns:wpg="http://schemas.microsoft.com/office/word/2010/wordprocessingGroup" xmlns:wpi="http://schemas.microsoft.com/office/word/2010/wordprocessingInk" xmlns:wne="http://schemas.microsoft.com/office/word/2006/wordml" xmlns:wps="http://schemas.microsoft.com/office/word/2010/wordprocessingShape" mc:Ignorable="w14 wp14">
   <w:body>
     <w:p>
       <w:pPr>
@@ -27,20 +27,138 @@
         </w:numPr>
         <w:jc w:val="both"/>
       </w:pPr>
-      <w:r>
-        <w:t>Definirea scopului proiectului</w:t>
-      </w:r>
-    </w:p>
-    <w:p>
-      <w:pPr>
-        <w:pStyle w:val="ListParagraph"/>
-        <w:jc w:val="both"/>
-      </w:pPr>
-      <w:r>
-        <w:t xml:space="preserve">Scopul SAD este acela de a </w:t>
-      </w:r>
-      <w:r>
-        <w:t xml:space="preserve">rezolva dependintele unor programe pe baza legaturilor semantice dintr-o baza de date. </w:t>
+      <w:proofErr w:type="spellStart"/>
+      <w:r>
+        <w:t>Definirea</w:t>
+      </w:r>
+      <w:proofErr w:type="spellEnd"/>
+      <w:r>
+        <w:t xml:space="preserve"> </w:t>
+      </w:r>
+      <w:proofErr w:type="spellStart"/>
+      <w:r>
+        <w:t>scopului</w:t>
+      </w:r>
+      <w:proofErr w:type="spellEnd"/>
+      <w:r>
+        <w:t xml:space="preserve"> </w:t>
+      </w:r>
+      <w:proofErr w:type="spellStart"/>
+      <w:r>
+        <w:t>proiectului</w:t>
+      </w:r>
+      <w:proofErr w:type="spellEnd"/>
+    </w:p>
+    <w:p>
+      <w:pPr>
+        <w:pStyle w:val="ListParagraph"/>
+        <w:jc w:val="both"/>
+      </w:pPr>
+      <w:proofErr w:type="spellStart"/>
+      <w:r>
+        <w:t>Scopul</w:t>
+      </w:r>
+      <w:proofErr w:type="spellEnd"/>
+      <w:r>
+        <w:t xml:space="preserve"> SAD </w:t>
+      </w:r>
+      <w:proofErr w:type="spellStart"/>
+      <w:proofErr w:type="gramStart"/>
+      <w:r>
+        <w:t>este</w:t>
+      </w:r>
+      <w:proofErr w:type="spellEnd"/>
+      <w:proofErr w:type="gramEnd"/>
+      <w:r>
+        <w:t xml:space="preserve"> </w:t>
+      </w:r>
+      <w:proofErr w:type="spellStart"/>
+      <w:r>
+        <w:t>acela</w:t>
+      </w:r>
+      <w:proofErr w:type="spellEnd"/>
+      <w:r>
+        <w:t xml:space="preserve"> de a </w:t>
+      </w:r>
+      <w:proofErr w:type="spellStart"/>
+      <w:r>
+        <w:t>rezolva</w:t>
+      </w:r>
+      <w:proofErr w:type="spellEnd"/>
+      <w:r>
+        <w:t xml:space="preserve"> </w:t>
+      </w:r>
+      <w:proofErr w:type="spellStart"/>
+      <w:r>
+        <w:t>dependintele</w:t>
+      </w:r>
+      <w:proofErr w:type="spellEnd"/>
+      <w:r>
+        <w:t xml:space="preserve"> </w:t>
+      </w:r>
+      <w:proofErr w:type="spellStart"/>
+      <w:r>
+        <w:t>unor</w:t>
+      </w:r>
+      <w:proofErr w:type="spellEnd"/>
+      <w:r>
+        <w:t xml:space="preserve"> </w:t>
+      </w:r>
+      <w:proofErr w:type="spellStart"/>
+      <w:r>
+        <w:t>programe</w:t>
+      </w:r>
+      <w:proofErr w:type="spellEnd"/>
+      <w:r>
+        <w:t xml:space="preserve"> </w:t>
+      </w:r>
+      <w:proofErr w:type="spellStart"/>
+      <w:r>
+        <w:t>pe</w:t>
+      </w:r>
+      <w:proofErr w:type="spellEnd"/>
+      <w:r>
+        <w:t xml:space="preserve"> </w:t>
+      </w:r>
+      <w:proofErr w:type="spellStart"/>
+      <w:r>
+        <w:t>baza</w:t>
+      </w:r>
+      <w:proofErr w:type="spellEnd"/>
+      <w:r>
+        <w:t xml:space="preserve"> </w:t>
+      </w:r>
+      <w:proofErr w:type="spellStart"/>
+      <w:r>
+        <w:t>legaturilor</w:t>
+      </w:r>
+      <w:proofErr w:type="spellEnd"/>
+      <w:r>
+        <w:t xml:space="preserve"> </w:t>
+      </w:r>
+      <w:proofErr w:type="spellStart"/>
+      <w:r>
+        <w:t>semantice</w:t>
+      </w:r>
+      <w:proofErr w:type="spellEnd"/>
+      <w:r>
+        <w:t xml:space="preserve"> </w:t>
+      </w:r>
+      <w:proofErr w:type="spellStart"/>
+      <w:r>
+        <w:t>dintr</w:t>
+      </w:r>
+      <w:proofErr w:type="spellEnd"/>
+      <w:r>
+        <w:t xml:space="preserve">-o </w:t>
+      </w:r>
+      <w:proofErr w:type="spellStart"/>
+      <w:r>
+        <w:t>baza</w:t>
+      </w:r>
+      <w:proofErr w:type="spellEnd"/>
+      <w:r>
+        <w:t xml:space="preserve"> de date. </w:t>
       </w:r>
     </w:p>
     <w:p>
@@ -50,7 +168,131 @@
         <w:jc w:val="both"/>
       </w:pPr>
       <w:r>
-        <w:t xml:space="preserve">De ex: Pt. a fi rulat JarA, este nevoie de download-ul JarB, JarC si JarD. Dar pentru B, C, D exista alte dependinte care trebuiesc  rezolvate. </w:t>
+        <w:t xml:space="preserve">De ex: Pt. a fi </w:t>
+      </w:r>
+      <w:proofErr w:type="spellStart"/>
+      <w:r>
+        <w:t>rulat</w:t>
+      </w:r>
+      <w:proofErr w:type="spellEnd"/>
+      <w:r>
+        <w:t xml:space="preserve"> </w:t>
+      </w:r>
+      <w:proofErr w:type="spellStart"/>
+      <w:r>
+        <w:t>JarA</w:t>
+      </w:r>
+      <w:proofErr w:type="spellEnd"/>
+      <w:r>
+        <w:t xml:space="preserve">, </w:t>
+      </w:r>
+      <w:proofErr w:type="spellStart"/>
+      <w:proofErr w:type="gramStart"/>
+      <w:r>
+        <w:t>este</w:t>
+      </w:r>
+      <w:proofErr w:type="spellEnd"/>
+      <w:proofErr w:type="gramEnd"/>
+      <w:r>
+        <w:t xml:space="preserve"> </w:t>
+      </w:r>
+      <w:proofErr w:type="spellStart"/>
+      <w:r>
+        <w:t>nevoie</w:t>
+      </w:r>
+      <w:proofErr w:type="spellEnd"/>
+      <w:r>
+        <w:t xml:space="preserve"> de download-</w:t>
+      </w:r>
+      <w:proofErr w:type="spellStart"/>
+      <w:r>
+        <w:t>ul</w:t>
+      </w:r>
+      <w:proofErr w:type="spellEnd"/>
+      <w:r>
+        <w:t xml:space="preserve"> </w:t>
+      </w:r>
+      <w:proofErr w:type="spellStart"/>
+      <w:r>
+        <w:t>JarB</w:t>
+      </w:r>
+      <w:proofErr w:type="spellEnd"/>
+      <w:r>
+        <w:t xml:space="preserve">, </w:t>
+      </w:r>
+      <w:proofErr w:type="spellStart"/>
+      <w:r>
+        <w:t>JarC</w:t>
+      </w:r>
+      <w:proofErr w:type="spellEnd"/>
+      <w:r>
+        <w:t xml:space="preserve"> </w:t>
+      </w:r>
+      <w:proofErr w:type="spellStart"/>
+      <w:r>
+        <w:t>si</w:t>
+      </w:r>
+      <w:proofErr w:type="spellEnd"/>
+      <w:r>
+        <w:t xml:space="preserve"> </w:t>
+      </w:r>
+      <w:proofErr w:type="spellStart"/>
+      <w:r>
+        <w:t>JarD</w:t>
+      </w:r>
+      <w:proofErr w:type="spellEnd"/>
+      <w:r>
+        <w:t xml:space="preserve">. Dar </w:t>
+      </w:r>
+      <w:proofErr w:type="spellStart"/>
+      <w:r>
+        <w:t>pentru</w:t>
+      </w:r>
+      <w:proofErr w:type="spellEnd"/>
+      <w:r>
+        <w:t xml:space="preserve"> B, C, D </w:t>
+      </w:r>
+      <w:proofErr w:type="spellStart"/>
+      <w:r>
+        <w:t>exista</w:t>
+      </w:r>
+      <w:proofErr w:type="spellEnd"/>
+      <w:r>
+        <w:t xml:space="preserve"> </w:t>
+      </w:r>
+      <w:proofErr w:type="spellStart"/>
+      <w:r>
+        <w:t>alte</w:t>
+      </w:r>
+      <w:proofErr w:type="spellEnd"/>
+      <w:r>
+        <w:t xml:space="preserve"> </w:t>
+      </w:r>
+      <w:proofErr w:type="spellStart"/>
+      <w:r>
+        <w:t>dependinte</w:t>
+      </w:r>
+      <w:proofErr w:type="spellEnd"/>
+      <w:r>
+        <w:t xml:space="preserve"> care </w:t>
+      </w:r>
+      <w:proofErr w:type="spellStart"/>
+      <w:proofErr w:type="gramStart"/>
+      <w:r>
+        <w:t>trebuiesc</w:t>
+      </w:r>
+      <w:proofErr w:type="spellEnd"/>
+      <w:r>
+        <w:t xml:space="preserve">  </w:t>
+      </w:r>
+      <w:proofErr w:type="spellStart"/>
+      <w:r>
+        <w:t>rezolvate</w:t>
+      </w:r>
+      <w:proofErr w:type="spellEnd"/>
+      <w:proofErr w:type="gramEnd"/>
+      <w:r>
+        <w:t xml:space="preserve">. </w:t>
       </w:r>
     </w:p>
     <w:p>
@@ -59,8 +301,21 @@
         <w:ind w:firstLine="720"/>
         <w:jc w:val="both"/>
       </w:pPr>
-      <w:r>
-        <w:t>Proiectul trebuie:</w:t>
+      <w:proofErr w:type="spellStart"/>
+      <w:r>
+        <w:t>Proiectul</w:t>
+      </w:r>
+      <w:proofErr w:type="spellEnd"/>
+      <w:r>
+        <w:t xml:space="preserve"> </w:t>
+      </w:r>
+      <w:proofErr w:type="spellStart"/>
+      <w:r>
+        <w:t>trebuie</w:t>
+      </w:r>
+      <w:proofErr w:type="spellEnd"/>
+      <w:r>
+        <w:t>:</w:t>
       </w:r>
     </w:p>
     <w:p>
@@ -72,8 +327,109 @@
         </w:numPr>
         <w:jc w:val="both"/>
       </w:pPr>
-      <w:r>
-        <w:t>Sa aiba o baza de date care sa exprime legaturile intre dependinte pe baza unei tehnologii semantice.</w:t>
+      <w:proofErr w:type="gramStart"/>
+      <w:r>
+        <w:t>Sa</w:t>
+      </w:r>
+      <w:proofErr w:type="gramEnd"/>
+      <w:r>
+        <w:t xml:space="preserve"> </w:t>
+      </w:r>
+      <w:proofErr w:type="spellStart"/>
+      <w:r>
+        <w:t>aiba</w:t>
+      </w:r>
+      <w:proofErr w:type="spellEnd"/>
+      <w:r>
+        <w:t xml:space="preserve"> o </w:t>
+      </w:r>
+      <w:proofErr w:type="spellStart"/>
+      <w:r>
+        <w:t>baza</w:t>
+      </w:r>
+      <w:proofErr w:type="spellEnd"/>
+      <w:r>
+        <w:t xml:space="preserve"> de date care </w:t>
+      </w:r>
+      <w:proofErr w:type="spellStart"/>
+      <w:r>
+        <w:t>sa</w:t>
+      </w:r>
+      <w:proofErr w:type="spellEnd"/>
+      <w:r>
+        <w:t xml:space="preserve"> </w:t>
+      </w:r>
+      <w:proofErr w:type="spellStart"/>
+      <w:r>
+        <w:t>exprime</w:t>
+      </w:r>
+      <w:proofErr w:type="spellEnd"/>
+      <w:r>
+        <w:t xml:space="preserve"> </w:t>
+      </w:r>
+      <w:proofErr w:type="spellStart"/>
+      <w:r>
+        <w:t>legaturile</w:t>
+      </w:r>
+      <w:proofErr w:type="spellEnd"/>
+      <w:r>
+        <w:t xml:space="preserve"> </w:t>
+      </w:r>
+      <w:proofErr w:type="spellStart"/>
+      <w:r>
+        <w:t>intre</w:t>
+      </w:r>
+      <w:proofErr w:type="spellEnd"/>
+      <w:r>
+        <w:t xml:space="preserve"> </w:t>
+      </w:r>
+      <w:proofErr w:type="spellStart"/>
+      <w:r>
+        <w:t>dependinte</w:t>
+      </w:r>
+      <w:proofErr w:type="spellEnd"/>
+      <w:r>
+        <w:t xml:space="preserve"> </w:t>
+      </w:r>
+      <w:proofErr w:type="spellStart"/>
+      <w:r>
+        <w:t>pe</w:t>
+      </w:r>
+      <w:proofErr w:type="spellEnd"/>
+      <w:r>
+        <w:t xml:space="preserve"> </w:t>
+      </w:r>
+      <w:proofErr w:type="spellStart"/>
+      <w:r>
+        <w:t>baza</w:t>
+      </w:r>
+      <w:proofErr w:type="spellEnd"/>
+      <w:r>
+        <w:t xml:space="preserve"> </w:t>
+      </w:r>
+      <w:proofErr w:type="spellStart"/>
+      <w:r>
+        <w:t>unei</w:t>
+      </w:r>
+      <w:proofErr w:type="spellEnd"/>
+      <w:r>
+        <w:t xml:space="preserve"> </w:t>
+      </w:r>
+      <w:proofErr w:type="spellStart"/>
+      <w:r>
+        <w:t>tehnologii</w:t>
+      </w:r>
+      <w:proofErr w:type="spellEnd"/>
+      <w:r>
+        <w:t xml:space="preserve"> </w:t>
+      </w:r>
+      <w:proofErr w:type="spellStart"/>
+      <w:r>
+        <w:t>semantice</w:t>
+      </w:r>
+      <w:proofErr w:type="spellEnd"/>
+      <w:r>
+        <w:t>.</w:t>
       </w:r>
     </w:p>
     <w:p>
@@ -85,8 +441,133 @@
         </w:numPr>
         <w:jc w:val="both"/>
       </w:pPr>
-      <w:r>
-        <w:t>Sa expuna un API rest care sa primeasca ca si parametri: numele programului care trebuie rulat, versiunea, sistemul de operare si altele.</w:t>
+      <w:proofErr w:type="gramStart"/>
+      <w:r>
+        <w:t>Sa</w:t>
+      </w:r>
+      <w:proofErr w:type="gramEnd"/>
+      <w:r>
+        <w:t xml:space="preserve"> </w:t>
+      </w:r>
+      <w:proofErr w:type="spellStart"/>
+      <w:r>
+        <w:t>expuna</w:t>
+      </w:r>
+      <w:proofErr w:type="spellEnd"/>
+      <w:r>
+        <w:t xml:space="preserve"> un API rest care </w:t>
+      </w:r>
+      <w:proofErr w:type="spellStart"/>
+      <w:r>
+        <w:t>sa</w:t>
+      </w:r>
+      <w:proofErr w:type="spellEnd"/>
+      <w:r>
+        <w:t xml:space="preserve"> </w:t>
+      </w:r>
+      <w:proofErr w:type="spellStart"/>
+      <w:r>
+        <w:t>primeasca</w:t>
+      </w:r>
+      <w:proofErr w:type="spellEnd"/>
+      <w:r>
+        <w:t xml:space="preserve"> </w:t>
+      </w:r>
+      <w:proofErr w:type="spellStart"/>
+      <w:r>
+        <w:t>ca</w:t>
+      </w:r>
+      <w:proofErr w:type="spellEnd"/>
+      <w:r>
+        <w:t xml:space="preserve"> </w:t>
+      </w:r>
+      <w:proofErr w:type="spellStart"/>
+      <w:r>
+        <w:t>si</w:t>
+      </w:r>
+      <w:proofErr w:type="spellEnd"/>
+      <w:r>
+        <w:t xml:space="preserve"> </w:t>
+      </w:r>
+      <w:proofErr w:type="spellStart"/>
+      <w:r>
+        <w:t>parametri</w:t>
+      </w:r>
+      <w:proofErr w:type="spellEnd"/>
+      <w:r>
+        <w:t xml:space="preserve">: </w:t>
+      </w:r>
+      <w:proofErr w:type="spellStart"/>
+      <w:r>
+        <w:t>numele</w:t>
+      </w:r>
+      <w:proofErr w:type="spellEnd"/>
+      <w:r>
+        <w:t xml:space="preserve"> </w:t>
+      </w:r>
+      <w:proofErr w:type="spellStart"/>
+      <w:r>
+        <w:t>programului</w:t>
+      </w:r>
+      <w:proofErr w:type="spellEnd"/>
+      <w:r>
+        <w:t xml:space="preserve"> care </w:t>
+      </w:r>
+      <w:proofErr w:type="spellStart"/>
+      <w:r>
+        <w:t>trebuie</w:t>
+      </w:r>
+      <w:proofErr w:type="spellEnd"/>
+      <w:r>
+        <w:t xml:space="preserve"> </w:t>
+      </w:r>
+      <w:proofErr w:type="spellStart"/>
+      <w:r>
+        <w:t>rulat</w:t>
+      </w:r>
+      <w:proofErr w:type="spellEnd"/>
+      <w:r>
+        <w:t xml:space="preserve">, </w:t>
+      </w:r>
+      <w:proofErr w:type="spellStart"/>
+      <w:r>
+        <w:t>versiunea</w:t>
+      </w:r>
+      <w:proofErr w:type="spellEnd"/>
+      <w:r>
+        <w:t xml:space="preserve">, </w:t>
+      </w:r>
+      <w:proofErr w:type="spellStart"/>
+      <w:r>
+        <w:t>sistemul</w:t>
+      </w:r>
+      <w:proofErr w:type="spellEnd"/>
+      <w:r>
+        <w:t xml:space="preserve"> de </w:t>
+      </w:r>
+      <w:proofErr w:type="spellStart"/>
+      <w:r>
+        <w:t>operare</w:t>
+      </w:r>
+      <w:proofErr w:type="spellEnd"/>
+      <w:r>
+        <w:t xml:space="preserve"> </w:t>
+      </w:r>
+      <w:proofErr w:type="spellStart"/>
+      <w:r>
+        <w:t>si</w:t>
+      </w:r>
+      <w:proofErr w:type="spellEnd"/>
+      <w:r>
+        <w:t xml:space="preserve"> </w:t>
+      </w:r>
+      <w:proofErr w:type="spellStart"/>
+      <w:r>
+        <w:t>altele</w:t>
+      </w:r>
+      <w:proofErr w:type="spellEnd"/>
+      <w:r>
+        <w:t>.</w:t>
       </w:r>
     </w:p>
     <w:p>
@@ -98,9 +579,99 @@
         </w:numPr>
         <w:jc w:val="both"/>
       </w:pPr>
-      <w:r>
-        <w:t>Pe baza inputului de mai sus sa gaseasca legaturile in baza de date semantica sis a intoarca un arbore de dependinte</w:t>
-      </w:r>
+      <w:proofErr w:type="spellStart"/>
+      <w:r>
+        <w:t>Pe</w:t>
+      </w:r>
+      <w:proofErr w:type="spellEnd"/>
+      <w:r>
+        <w:t xml:space="preserve"> </w:t>
+      </w:r>
+      <w:proofErr w:type="spellStart"/>
+      <w:r>
+        <w:t>baza</w:t>
+      </w:r>
+      <w:proofErr w:type="spellEnd"/>
+      <w:r>
+        <w:t xml:space="preserve"> </w:t>
+      </w:r>
+      <w:proofErr w:type="spellStart"/>
+      <w:r>
+        <w:t>inputului</w:t>
+      </w:r>
+      <w:proofErr w:type="spellEnd"/>
+      <w:r>
+        <w:t xml:space="preserve"> de </w:t>
+      </w:r>
+      <w:proofErr w:type="spellStart"/>
+      <w:r>
+        <w:t>mai</w:t>
+      </w:r>
+      <w:proofErr w:type="spellEnd"/>
+      <w:r>
+        <w:t xml:space="preserve"> </w:t>
+      </w:r>
+      <w:proofErr w:type="spellStart"/>
+      <w:r>
+        <w:t>sus</w:t>
+      </w:r>
+      <w:proofErr w:type="spellEnd"/>
+      <w:r>
+        <w:t xml:space="preserve"> </w:t>
+      </w:r>
+      <w:proofErr w:type="spellStart"/>
+      <w:r>
+        <w:t>sa</w:t>
+      </w:r>
+      <w:proofErr w:type="spellEnd"/>
+      <w:r>
+        <w:t xml:space="preserve"> </w:t>
+      </w:r>
+      <w:proofErr w:type="spellStart"/>
+      <w:r>
+        <w:t>gaseasca</w:t>
+      </w:r>
+      <w:proofErr w:type="spellEnd"/>
+      <w:r>
+        <w:t xml:space="preserve"> </w:t>
+      </w:r>
+      <w:proofErr w:type="spellStart"/>
+      <w:r>
+        <w:t>legaturile</w:t>
+      </w:r>
+      <w:proofErr w:type="spellEnd"/>
+      <w:r>
+        <w:t xml:space="preserve"> in </w:t>
+      </w:r>
+      <w:proofErr w:type="spellStart"/>
+      <w:r>
+        <w:t>baza</w:t>
+      </w:r>
+      <w:proofErr w:type="spellEnd"/>
+      <w:r>
+        <w:t xml:space="preserve"> de date </w:t>
+      </w:r>
+      <w:proofErr w:type="spellStart"/>
+      <w:r>
+        <w:t>semantica</w:t>
+      </w:r>
+      <w:proofErr w:type="spellEnd"/>
+      <w:r>
+        <w:t xml:space="preserve"> sis a </w:t>
+      </w:r>
+      <w:proofErr w:type="spellStart"/>
+      <w:r>
+        <w:t>intoarca</w:t>
+      </w:r>
+      <w:proofErr w:type="spellEnd"/>
+      <w:r>
+        <w:t xml:space="preserve"> un arbore de </w:t>
+      </w:r>
+      <w:proofErr w:type="spellStart"/>
+      <w:r>
+        <w:t>dependinte</w:t>
+      </w:r>
+      <w:proofErr w:type="spellEnd"/>
     </w:p>
     <w:p>
       <w:pPr>
@@ -111,8 +682,103 @@
         </w:numPr>
         <w:jc w:val="both"/>
       </w:pPr>
-      <w:r>
-        <w:t>Arborele de dependinte poate sa rezulte intr-un script care sa fie intors ca si raspuns. (Pas optional conform enuntului)</w:t>
+      <w:proofErr w:type="spellStart"/>
+      <w:r>
+        <w:t>Arborele</w:t>
+      </w:r>
+      <w:proofErr w:type="spellEnd"/>
+      <w:r>
+        <w:t xml:space="preserve"> de </w:t>
+      </w:r>
+      <w:proofErr w:type="spellStart"/>
+      <w:r>
+        <w:t>dependinte</w:t>
+      </w:r>
+      <w:proofErr w:type="spellEnd"/>
+      <w:r>
+        <w:t xml:space="preserve"> </w:t>
+      </w:r>
+      <w:proofErr w:type="spellStart"/>
+      <w:r>
+        <w:t>poate</w:t>
+      </w:r>
+      <w:proofErr w:type="spellEnd"/>
+      <w:r>
+        <w:t xml:space="preserve"> </w:t>
+      </w:r>
+      <w:proofErr w:type="spellStart"/>
+      <w:proofErr w:type="gramStart"/>
+      <w:r>
+        <w:t>sa</w:t>
+      </w:r>
+      <w:proofErr w:type="spellEnd"/>
+      <w:proofErr w:type="gramEnd"/>
+      <w:r>
+        <w:t xml:space="preserve"> </w:t>
+      </w:r>
+      <w:proofErr w:type="spellStart"/>
+      <w:r>
+        <w:t>rezulte</w:t>
+      </w:r>
+      <w:proofErr w:type="spellEnd"/>
+      <w:r>
+        <w:t xml:space="preserve"> </w:t>
+      </w:r>
+      <w:proofErr w:type="spellStart"/>
+      <w:r>
+        <w:t>intr</w:t>
+      </w:r>
+      <w:proofErr w:type="spellEnd"/>
+      <w:r>
+        <w:t xml:space="preserve">-un script care </w:t>
+      </w:r>
+      <w:proofErr w:type="spellStart"/>
+      <w:r>
+        <w:t>sa</w:t>
+      </w:r>
+      <w:proofErr w:type="spellEnd"/>
+      <w:r>
+        <w:t xml:space="preserve"> fie </w:t>
+      </w:r>
+      <w:proofErr w:type="spellStart"/>
+      <w:r>
+        <w:t>intors</w:t>
+      </w:r>
+      <w:proofErr w:type="spellEnd"/>
+      <w:r>
+        <w:t xml:space="preserve"> </w:t>
+      </w:r>
+      <w:proofErr w:type="spellStart"/>
+      <w:r>
+        <w:t>ca</w:t>
+      </w:r>
+      <w:proofErr w:type="spellEnd"/>
+      <w:r>
+        <w:t xml:space="preserve"> </w:t>
+      </w:r>
+      <w:proofErr w:type="spellStart"/>
+      <w:r>
+        <w:t>si</w:t>
+      </w:r>
+      <w:proofErr w:type="spellEnd"/>
+      <w:r>
+        <w:t xml:space="preserve"> </w:t>
+      </w:r>
+      <w:proofErr w:type="spellStart"/>
+      <w:r>
+        <w:t>raspuns</w:t>
+      </w:r>
+      <w:proofErr w:type="spellEnd"/>
+      <w:r>
+        <w:t xml:space="preserve">. (Pas optional conform </w:t>
+      </w:r>
+      <w:proofErr w:type="spellStart"/>
+      <w:r>
+        <w:t>enuntului</w:t>
+      </w:r>
+      <w:proofErr w:type="spellEnd"/>
+      <w:r>
+        <w:t>)</w:t>
       </w:r>
     </w:p>
     <w:p>
@@ -124,14 +790,144 @@
         </w:numPr>
         <w:jc w:val="both"/>
       </w:pPr>
-      <w:r>
-        <w:t xml:space="preserve">Pentru usurinta in folosire se poate </w:t>
-      </w:r>
-      <w:r>
-        <w:t xml:space="preserve">defini </w:t>
-      </w:r>
-      <w:r>
-        <w:t xml:space="preserve"> o interfata web simpla care sa permita atasarea parametrilor si oferirea raspunsului (fie sub forma de script sau arbore, in functie de timp)</w:t>
+      <w:proofErr w:type="spellStart"/>
+      <w:r>
+        <w:t>Pentru</w:t>
+      </w:r>
+      <w:proofErr w:type="spellEnd"/>
+      <w:r>
+        <w:t xml:space="preserve"> </w:t>
+      </w:r>
+      <w:proofErr w:type="spellStart"/>
+      <w:r>
+        <w:t>usurinta</w:t>
+      </w:r>
+      <w:proofErr w:type="spellEnd"/>
+      <w:r>
+        <w:t xml:space="preserve"> in </w:t>
+      </w:r>
+      <w:proofErr w:type="spellStart"/>
+      <w:r>
+        <w:t>folosire</w:t>
+      </w:r>
+      <w:proofErr w:type="spellEnd"/>
+      <w:r>
+        <w:t xml:space="preserve"> se </w:t>
+      </w:r>
+      <w:proofErr w:type="spellStart"/>
+      <w:r>
+        <w:t>poate</w:t>
+      </w:r>
+      <w:proofErr w:type="spellEnd"/>
+      <w:r>
+        <w:t xml:space="preserve"> </w:t>
+      </w:r>
+      <w:proofErr w:type="spellStart"/>
+      <w:r>
+        <w:t>defini</w:t>
+      </w:r>
+      <w:proofErr w:type="spellEnd"/>
+      <w:r>
+        <w:t xml:space="preserve"> </w:t>
+      </w:r>
+      <w:r>
+        <w:t xml:space="preserve"> o </w:t>
+      </w:r>
+      <w:proofErr w:type="spellStart"/>
+      <w:r>
+        <w:t>interfata</w:t>
+      </w:r>
+      <w:proofErr w:type="spellEnd"/>
+      <w:r>
+        <w:t xml:space="preserve"> web </w:t>
+      </w:r>
+      <w:proofErr w:type="spellStart"/>
+      <w:r>
+        <w:t>simpla</w:t>
+      </w:r>
+      <w:proofErr w:type="spellEnd"/>
+      <w:r>
+        <w:t xml:space="preserve"> care </w:t>
+      </w:r>
+      <w:proofErr w:type="spellStart"/>
+      <w:r>
+        <w:t>sa</w:t>
+      </w:r>
+      <w:proofErr w:type="spellEnd"/>
+      <w:r>
+        <w:t xml:space="preserve"> </w:t>
+      </w:r>
+      <w:proofErr w:type="spellStart"/>
+      <w:r>
+        <w:t>permita</w:t>
+      </w:r>
+      <w:proofErr w:type="spellEnd"/>
+      <w:r>
+        <w:t xml:space="preserve"> </w:t>
+      </w:r>
+      <w:proofErr w:type="spellStart"/>
+      <w:r>
+        <w:t>atasarea</w:t>
+      </w:r>
+      <w:proofErr w:type="spellEnd"/>
+      <w:r>
+        <w:t xml:space="preserve"> </w:t>
+      </w:r>
+      <w:proofErr w:type="spellStart"/>
+      <w:r>
+        <w:t>parametrilor</w:t>
+      </w:r>
+      <w:proofErr w:type="spellEnd"/>
+      <w:r>
+        <w:t xml:space="preserve"> </w:t>
+      </w:r>
+      <w:proofErr w:type="spellStart"/>
+      <w:r>
+        <w:t>si</w:t>
+      </w:r>
+      <w:proofErr w:type="spellEnd"/>
+      <w:r>
+        <w:t xml:space="preserve"> </w:t>
+      </w:r>
+      <w:proofErr w:type="spellStart"/>
+      <w:r>
+        <w:t>oferirea</w:t>
+      </w:r>
+      <w:proofErr w:type="spellEnd"/>
+      <w:r>
+        <w:t xml:space="preserve"> </w:t>
+      </w:r>
+      <w:proofErr w:type="spellStart"/>
+      <w:r>
+        <w:t>raspunsului</w:t>
+      </w:r>
+      <w:proofErr w:type="spellEnd"/>
+      <w:r>
+        <w:t xml:space="preserve"> (fie sub forma de script </w:t>
+      </w:r>
+      <w:proofErr w:type="spellStart"/>
+      <w:r>
+        <w:t>sau</w:t>
+      </w:r>
+      <w:proofErr w:type="spellEnd"/>
+      <w:r>
+        <w:t xml:space="preserve"> arbore, in </w:t>
+      </w:r>
+      <w:proofErr w:type="spellStart"/>
+      <w:r>
+        <w:t>functie</w:t>
+      </w:r>
+      <w:proofErr w:type="spellEnd"/>
+      <w:r>
+        <w:t xml:space="preserve"> de </w:t>
+      </w:r>
+      <w:proofErr w:type="spellStart"/>
+      <w:r>
+        <w:t>timp</w:t>
+      </w:r>
+      <w:proofErr w:type="spellEnd"/>
+      <w:r>
+        <w:t>)</w:t>
       </w:r>
     </w:p>
     <w:p>
@@ -149,9 +945,59 @@
         </w:numPr>
         <w:jc w:val="both"/>
       </w:pPr>
-      <w:r>
-        <w:t>Definirea unei arhitecturi prin intermediul catorva diagrame</w:t>
-      </w:r>
+      <w:proofErr w:type="spellStart"/>
+      <w:r>
+        <w:t>Definirea</w:t>
+      </w:r>
+      <w:proofErr w:type="spellEnd"/>
+      <w:r>
+        <w:t xml:space="preserve"> </w:t>
+      </w:r>
+      <w:proofErr w:type="spellStart"/>
+      <w:r>
+        <w:t>unei</w:t>
+      </w:r>
+      <w:proofErr w:type="spellEnd"/>
+      <w:r>
+        <w:t xml:space="preserve"> </w:t>
+      </w:r>
+      <w:proofErr w:type="spellStart"/>
+      <w:r>
+        <w:t>arhitecturi</w:t>
+      </w:r>
+      <w:proofErr w:type="spellEnd"/>
+      <w:r>
+        <w:t xml:space="preserve"> </w:t>
+      </w:r>
+      <w:proofErr w:type="spellStart"/>
+      <w:r>
+        <w:t>prin</w:t>
+      </w:r>
+      <w:proofErr w:type="spellEnd"/>
+      <w:r>
+        <w:t xml:space="preserve"> </w:t>
+      </w:r>
+      <w:proofErr w:type="spellStart"/>
+      <w:r>
+        <w:t>intermediul</w:t>
+      </w:r>
+      <w:proofErr w:type="spellEnd"/>
+      <w:r>
+        <w:t xml:space="preserve"> </w:t>
+      </w:r>
+      <w:proofErr w:type="spellStart"/>
+      <w:r>
+        <w:t>catorva</w:t>
+      </w:r>
+      <w:proofErr w:type="spellEnd"/>
+      <w:r>
+        <w:t xml:space="preserve"> </w:t>
+      </w:r>
+      <w:proofErr w:type="spellStart"/>
+      <w:r>
+        <w:t>diagrame</w:t>
+      </w:r>
+      <w:proofErr w:type="spellEnd"/>
     </w:p>
     <w:p>
       <w:pPr>
@@ -171,8 +1017,21 @@
         </w:numPr>
         <w:jc w:val="both"/>
       </w:pPr>
-      <w:r>
-        <w:t>Definirea unui timeline</w:t>
+      <w:proofErr w:type="spellStart"/>
+      <w:r>
+        <w:t>Definirea</w:t>
+      </w:r>
+      <w:proofErr w:type="spellEnd"/>
+      <w:r>
+        <w:t xml:space="preserve"> </w:t>
+      </w:r>
+      <w:proofErr w:type="spellStart"/>
+      <w:r>
+        <w:t>unui</w:t>
+      </w:r>
+      <w:proofErr w:type="spellEnd"/>
+      <w:r>
+        <w:t xml:space="preserve"> timeline</w:t>
       </w:r>
     </w:p>
     <w:p>
@@ -193,9 +1052,35 @@
         </w:numPr>
         <w:jc w:val="both"/>
       </w:pPr>
-      <w:r>
-        <w:t>Crearea unui repository pe github</w:t>
-      </w:r>
+      <w:proofErr w:type="spellStart"/>
+      <w:r>
+        <w:t>Crearea</w:t>
+      </w:r>
+      <w:proofErr w:type="spellEnd"/>
+      <w:r>
+        <w:t xml:space="preserve"> </w:t>
+      </w:r>
+      <w:proofErr w:type="spellStart"/>
+      <w:r>
+        <w:t>unui</w:t>
+      </w:r>
+      <w:proofErr w:type="spellEnd"/>
+      <w:r>
+        <w:t xml:space="preserve"> repository </w:t>
+      </w:r>
+      <w:proofErr w:type="spellStart"/>
+      <w:r>
+        <w:t>pe</w:t>
+      </w:r>
+      <w:proofErr w:type="spellEnd"/>
+      <w:r>
+        <w:t xml:space="preserve"> </w:t>
+      </w:r>
+      <w:proofErr w:type="spellStart"/>
+      <w:r>
+        <w:t>github</w:t>
+      </w:r>
+      <w:proofErr w:type="spellEnd"/>
     </w:p>
     <w:p>
       <w:pPr>
@@ -215,8 +1100,29 @@
         </w:numPr>
         <w:jc w:val="both"/>
       </w:pPr>
-      <w:r>
-        <w:t>Crearea unor milestones, taskuri high-level, etc.</w:t>
+      <w:proofErr w:type="spellStart"/>
+      <w:r>
+        <w:t>Crearea</w:t>
+      </w:r>
+      <w:proofErr w:type="spellEnd"/>
+      <w:r>
+        <w:t xml:space="preserve"> </w:t>
+      </w:r>
+      <w:proofErr w:type="spellStart"/>
+      <w:r>
+        <w:t>unor</w:t>
+      </w:r>
+      <w:proofErr w:type="spellEnd"/>
+      <w:r>
+        <w:t xml:space="preserve"> milestones, </w:t>
+      </w:r>
+      <w:proofErr w:type="spellStart"/>
+      <w:r>
+        <w:t>taskuri</w:t>
+      </w:r>
+      <w:proofErr w:type="spellEnd"/>
+      <w:r>
+        <w:t xml:space="preserve"> high-level, etc.</w:t>
       </w:r>
     </w:p>
     <w:p>
@@ -237,8 +1143,37 @@
         </w:numPr>
         <w:jc w:val="both"/>
       </w:pPr>
-      <w:r>
-        <w:t>Definirea specificatiilor REST cu exemple de utilizare in Google REST client</w:t>
+      <w:proofErr w:type="spellStart"/>
+      <w:r>
+        <w:t>Definirea</w:t>
+      </w:r>
+      <w:proofErr w:type="spellEnd"/>
+      <w:r>
+        <w:t xml:space="preserve"> </w:t>
+      </w:r>
+      <w:proofErr w:type="spellStart"/>
+      <w:r>
+        <w:t>specificatiilor</w:t>
+      </w:r>
+      <w:proofErr w:type="spellEnd"/>
+      <w:r>
+        <w:t xml:space="preserve"> REST cu </w:t>
+      </w:r>
+      <w:proofErr w:type="spellStart"/>
+      <w:r>
+        <w:t>exemple</w:t>
+      </w:r>
+      <w:proofErr w:type="spellEnd"/>
+      <w:r>
+        <w:t xml:space="preserve"> de </w:t>
+      </w:r>
+      <w:proofErr w:type="spellStart"/>
+      <w:r>
+        <w:t>utilizare</w:t>
+      </w:r>
+      <w:proofErr w:type="spellEnd"/>
+      <w:r>
+        <w:t xml:space="preserve"> in Google REST client</w:t>
       </w:r>
     </w:p>
     <w:p>
@@ -259,8 +1194,37 @@
         </w:numPr>
         <w:jc w:val="both"/>
       </w:pPr>
-      <w:r>
-        <w:t>Modelarea datelor (RDF?, OWL?, SparQL?)</w:t>
+      <w:proofErr w:type="spellStart"/>
+      <w:r>
+        <w:t>Modelarea</w:t>
+      </w:r>
+      <w:proofErr w:type="spellEnd"/>
+      <w:r>
+        <w:t xml:space="preserve"> </w:t>
+      </w:r>
+      <w:proofErr w:type="spellStart"/>
+      <w:r>
+        <w:t>datelor</w:t>
+      </w:r>
+      <w:proofErr w:type="spellEnd"/>
+      <w:r>
+        <w:t xml:space="preserve"> (RDF</w:t>
+      </w:r>
+      <w:proofErr w:type="gramStart"/>
+      <w:r>
+        <w:t>?,</w:t>
+      </w:r>
+      <w:proofErr w:type="gramEnd"/>
+      <w:r>
+        <w:t xml:space="preserve"> OWL?, </w:t>
+      </w:r>
+      <w:proofErr w:type="spellStart"/>
+      <w:r>
+        <w:t>SparQL</w:t>
+      </w:r>
+      <w:proofErr w:type="spellEnd"/>
+      <w:r>
+        <w:t>?)</w:t>
       </w:r>
     </w:p>
     <w:p>
@@ -272,8 +1236,21 @@
         <w:t>Done in the presentation (High-level</w:t>
       </w:r>
       <w:r>
-        <w:t xml:space="preserve"> – detaliu de implementare</w:t>
-      </w:r>
+        <w:t xml:space="preserve"> – </w:t>
+      </w:r>
+      <w:proofErr w:type="spellStart"/>
+      <w:r>
+        <w:t>detaliu</w:t>
+      </w:r>
+      <w:proofErr w:type="spellEnd"/>
+      <w:r>
+        <w:t xml:space="preserve"> de </w:t>
+      </w:r>
+      <w:proofErr w:type="spellStart"/>
+      <w:r>
+        <w:t>implementare</w:t>
+      </w:r>
+      <w:proofErr w:type="spellEnd"/>
       <w:r>
         <w:t>)</w:t>
       </w:r>
@@ -287,9 +1264,35 @@
         </w:numPr>
         <w:jc w:val="both"/>
       </w:pPr>
-      <w:r>
-        <w:t>Crearea unei prezentari powerpoint</w:t>
-      </w:r>
+      <w:proofErr w:type="spellStart"/>
+      <w:r>
+        <w:t>Crearea</w:t>
+      </w:r>
+      <w:proofErr w:type="spellEnd"/>
+      <w:r>
+        <w:t xml:space="preserve"> </w:t>
+      </w:r>
+      <w:proofErr w:type="spellStart"/>
+      <w:r>
+        <w:t>unei</w:t>
+      </w:r>
+      <w:proofErr w:type="spellEnd"/>
+      <w:r>
+        <w:t xml:space="preserve"> </w:t>
+      </w:r>
+      <w:proofErr w:type="spellStart"/>
+      <w:r>
+        <w:t>prezentari</w:t>
+      </w:r>
+      <w:proofErr w:type="spellEnd"/>
+      <w:r>
+        <w:t xml:space="preserve"> </w:t>
+      </w:r>
+      <w:proofErr w:type="spellStart"/>
+      <w:r>
+        <w:t>powerpoint</w:t>
+      </w:r>
+      <w:proofErr w:type="spellEnd"/>
     </w:p>
     <w:p>
       <w:pPr>
@@ -307,11 +1310,23 @@
       </w:pPr>
       <w:r>
         <w:tab/>
-        <w:t>Capitole: a</w:t>
-      </w:r>
-      <w:r>
-        <w:t>. Scop</w:t>
-      </w:r>
+      </w:r>
+      <w:proofErr w:type="spellStart"/>
+      <w:r>
+        <w:t>Capitole</w:t>
+      </w:r>
+      <w:proofErr w:type="spellEnd"/>
+      <w:r>
+        <w:t>: a</w:t>
+      </w:r>
+      <w:r>
+        <w:t xml:space="preserve">. </w:t>
+      </w:r>
+      <w:proofErr w:type="spellStart"/>
+      <w:r>
+        <w:t>Scop</w:t>
+      </w:r>
+      <w:proofErr w:type="spellEnd"/>
     </w:p>
     <w:p>
       <w:pPr>
@@ -325,8 +1340,13 @@
         <w:t>b</w:t>
       </w:r>
       <w:r>
-        <w:t>. Arhitectura</w:t>
-      </w:r>
+        <w:t xml:space="preserve">. </w:t>
+      </w:r>
+      <w:proofErr w:type="spellStart"/>
+      <w:r>
+        <w:t>Arhitectura</w:t>
+      </w:r>
+      <w:proofErr w:type="spellEnd"/>
     </w:p>
     <w:p>
       <w:pPr>
@@ -338,22 +1358,43 @@
       </w:r>
       <w:r>
         <w:tab/>
-        <w:t xml:space="preserve">   c. Modelul de date</w:t>
-      </w:r>
-    </w:p>
-    <w:p>
-      <w:pPr>
-        <w:pStyle w:val="ListParagraph"/>
-        <w:jc w:val="both"/>
-      </w:pPr>
-      <w:r>
-        <w:t xml:space="preserve"> </w:t>
-      </w:r>
-      <w:r>
-        <w:t xml:space="preserve">                               d</w:t>
-      </w:r>
-      <w:r>
-        <w:t>. Specificatia WS REST</w:t>
+        <w:t xml:space="preserve">   c. </w:t>
+      </w:r>
+      <w:proofErr w:type="spellStart"/>
+      <w:r>
+        <w:t>Modelul</w:t>
+      </w:r>
+      <w:proofErr w:type="spellEnd"/>
+      <w:r>
+        <w:t xml:space="preserve"> de date</w:t>
+      </w:r>
+    </w:p>
+    <w:p>
+      <w:pPr>
+        <w:pStyle w:val="ListParagraph"/>
+        <w:jc w:val="both"/>
+      </w:pPr>
+      <w:r>
+        <w:t xml:space="preserve"> </w:t>
+      </w:r>
+      <w:r>
+        <w:t xml:space="preserve">                               </w:t>
+      </w:r>
+      <w:proofErr w:type="gramStart"/>
+      <w:r>
+        <w:t>d</w:t>
+      </w:r>
+      <w:r>
+        <w:t xml:space="preserve">. </w:t>
+      </w:r>
+      <w:proofErr w:type="spellStart"/>
+      <w:r>
+        <w:t>Specificatia</w:t>
+      </w:r>
+      <w:proofErr w:type="spellEnd"/>
+      <w:proofErr w:type="gramEnd"/>
+      <w:r>
+        <w:t xml:space="preserve"> WS REST</w:t>
       </w:r>
     </w:p>
     <w:p>
@@ -391,11 +1432,64 @@
         <w:t xml:space="preserve">   e</w:t>
       </w:r>
       <w:r>
-        <w:t>. Tehnologii</w:t>
-      </w:r>
+        <w:t xml:space="preserve">. </w:t>
+      </w:r>
+      <w:proofErr w:type="spellStart"/>
+      <w:r>
+        <w:t>Tehnologii</w:t>
+      </w:r>
+      <w:proofErr w:type="spellEnd"/>
       <w:r>
         <w:tab/>
-        <w:t>(maxim 10 slideuri, nu mai mult de 3 randuri scrise pe slide)</w:t>
+        <w:t xml:space="preserve">(maxim 10 </w:t>
+      </w:r>
+      <w:proofErr w:type="spellStart"/>
+      <w:r>
+        <w:t>slideuri</w:t>
+      </w:r>
+      <w:proofErr w:type="spellEnd"/>
+      <w:r>
+        <w:t xml:space="preserve">, nu </w:t>
+      </w:r>
+      <w:proofErr w:type="spellStart"/>
+      <w:r>
+        <w:t>mai</w:t>
+      </w:r>
+      <w:proofErr w:type="spellEnd"/>
+      <w:r>
+        <w:t xml:space="preserve"> </w:t>
+      </w:r>
+      <w:proofErr w:type="spellStart"/>
+      <w:r>
+        <w:t>mult</w:t>
+      </w:r>
+      <w:proofErr w:type="spellEnd"/>
+      <w:r>
+        <w:t xml:space="preserve"> de 3 </w:t>
+      </w:r>
+      <w:proofErr w:type="spellStart"/>
+      <w:r>
+        <w:t>randuri</w:t>
+      </w:r>
+      <w:proofErr w:type="spellEnd"/>
+      <w:r>
+        <w:t xml:space="preserve"> </w:t>
+      </w:r>
+      <w:proofErr w:type="spellStart"/>
+      <w:r>
+        <w:t>scrise</w:t>
+      </w:r>
+      <w:proofErr w:type="spellEnd"/>
+      <w:r>
+        <w:t xml:space="preserve"> </w:t>
+      </w:r>
+      <w:proofErr w:type="spellStart"/>
+      <w:r>
+        <w:t>pe</w:t>
+      </w:r>
+      <w:proofErr w:type="spellEnd"/>
+      <w:r>
+        <w:t xml:space="preserve"> slide)</w:t>
       </w:r>
     </w:p>
     <w:p>
@@ -407,8 +1501,29 @@
         </w:numPr>
         <w:jc w:val="both"/>
       </w:pPr>
-      <w:r>
-        <w:t>Incarcarea prezentarii pe un blog</w:t>
+      <w:proofErr w:type="spellStart"/>
+      <w:r>
+        <w:t>Incarcarea</w:t>
+      </w:r>
+      <w:proofErr w:type="spellEnd"/>
+      <w:r>
+        <w:t xml:space="preserve"> </w:t>
+      </w:r>
+      <w:proofErr w:type="spellStart"/>
+      <w:r>
+        <w:t>prezentarii</w:t>
+      </w:r>
+      <w:proofErr w:type="spellEnd"/>
+      <w:r>
+        <w:t xml:space="preserve"> </w:t>
+      </w:r>
+      <w:proofErr w:type="spellStart"/>
+      <w:r>
+        <w:t>pe</w:t>
+      </w:r>
+      <w:proofErr w:type="spellEnd"/>
+      <w:r>
+        <w:t xml:space="preserve"> un blog</w:t>
       </w:r>
     </w:p>
     <w:p>
@@ -423,13 +1538,131 @@
         <w:t>Not done</w:t>
       </w:r>
       <w:r>
-        <w:t xml:space="preserve">. Blogul este: </w:t>
+        <w:t xml:space="preserve">. </w:t>
+      </w:r>
+      <w:proofErr w:type="spellStart"/>
+      <w:r>
+        <w:t>Blogul</w:t>
+      </w:r>
+      <w:proofErr w:type="spellEnd"/>
+      <w:r>
+        <w:t xml:space="preserve"> </w:t>
+      </w:r>
+      <w:proofErr w:type="spellStart"/>
+      <w:proofErr w:type="gramStart"/>
+      <w:r>
+        <w:t>este</w:t>
+      </w:r>
+      <w:proofErr w:type="spellEnd"/>
+      <w:proofErr w:type="gramEnd"/>
+      <w:r>
+        <w:t xml:space="preserve">: </w:t>
       </w:r>
       <w:r>
         <w:t>http://smartadminwade.blogspot.ro/</w:t>
       </w:r>
       <w:r>
         <w:t xml:space="preserve">  </w:t>
+      </w:r>
+    </w:p>
+    <w:p>
+      <w:pPr>
+        <w:pStyle w:val="ListParagraph"/>
+        <w:jc w:val="both"/>
+      </w:pPr>
+    </w:p>
+    <w:p>
+      <w:pPr>
+        <w:pStyle w:val="ListParagraph"/>
+        <w:jc w:val="both"/>
+      </w:pPr>
+    </w:p>
+    <w:p>
+      <w:pPr>
+        <w:pStyle w:val="ListParagraph"/>
+        <w:jc w:val="both"/>
+      </w:pPr>
+      <w:r>
+        <w:t>Done this week:</w:t>
+      </w:r>
+    </w:p>
+    <w:p>
+      <w:pPr>
+        <w:pStyle w:val="ListParagraph"/>
+        <w:numPr>
+          <w:ilvl w:val="0"/>
+          <w:numId w:val="3"/>
+        </w:numPr>
+        <w:jc w:val="both"/>
+      </w:pPr>
+      <w:r>
+        <w:t>Downloaded and installed Jena</w:t>
+      </w:r>
+    </w:p>
+    <w:p>
+      <w:pPr>
+        <w:pStyle w:val="ListParagraph"/>
+        <w:numPr>
+          <w:ilvl w:val="0"/>
+          <w:numId w:val="3"/>
+        </w:numPr>
+        <w:jc w:val="both"/>
+      </w:pPr>
+      <w:r>
+        <w:t>Run a small demo for Jena API</w:t>
+      </w:r>
+    </w:p>
+    <w:p>
+      <w:pPr>
+        <w:pStyle w:val="ListParagraph"/>
+        <w:numPr>
+          <w:ilvl w:val="0"/>
+          <w:numId w:val="3"/>
+        </w:numPr>
+        <w:jc w:val="both"/>
+      </w:pPr>
+      <w:r>
+        <w:t>Data will be modeled as RDF triples based on Jena API</w:t>
+      </w:r>
+    </w:p>
+    <w:p>
+      <w:pPr>
+        <w:pStyle w:val="ListParagraph"/>
+        <w:numPr>
+          <w:ilvl w:val="0"/>
+          <w:numId w:val="3"/>
+        </w:numPr>
+        <w:jc w:val="both"/>
+      </w:pPr>
+      <w:r>
+        <w:t>There will be an API for specifying resources and one for querying for them</w:t>
+      </w:r>
+    </w:p>
+    <w:p>
+      <w:pPr>
+        <w:pStyle w:val="ListParagraph"/>
+        <w:numPr>
+          <w:ilvl w:val="0"/>
+          <w:numId w:val="3"/>
+        </w:numPr>
+        <w:jc w:val="both"/>
+      </w:pPr>
+      <w:r>
+        <w:t xml:space="preserve">OWL </w:t>
+      </w:r>
+      <w:bookmarkStart w:id="0" w:name="_GoBack"/>
+      <w:r>
+        <w:rPr>
+          <w:b/>
+        </w:rPr>
+        <w:t>might</w:t>
+      </w:r>
+      <w:r>
+        <w:t xml:space="preserve"> </w:t>
+      </w:r>
+      <w:bookmarkEnd w:id="0"/>
+      <w:r>
+        <w:t>not be needed because the queries are for specific resources.</w:t>
       </w:r>
     </w:p>
     <w:sectPr>
@@ -443,18 +1676,18 @@
 </file>
 
 <file path=word/numbering.xml><?xml version="1.0" encoding="utf-8"?>
-<w:numbering xmlns:ve="http://schemas.openxmlformats.org/markup-compatibility/2006" xmlns:o="urn:schemas-microsoft-com:office:office" xmlns:r="http://schemas.openxmlformats.org/officeDocument/2006/relationships" xmlns:m="http://schemas.openxmlformats.org/officeDocument/2006/math" xmlns:v="urn:schemas-microsoft-com:vml" xmlns:wp="http://schemas.openxmlformats.org/drawingml/2006/wordprocessingDrawing" xmlns:w10="urn:schemas-microsoft-com:office:word" xmlns:w="http://schemas.openxmlformats.org/wordprocessingml/2006/main" xmlns:wne="http://schemas.microsoft.com/office/word/2006/wordml">
+<w:numbering xmlns:wpc="http://schemas.microsoft.com/office/word/2010/wordprocessingCanvas" xmlns:mc="http://schemas.openxmlformats.org/markup-compatibility/2006" xmlns:o="urn:schemas-microsoft-com:office:office" xmlns:r="http://schemas.openxmlformats.org/officeDocument/2006/relationships" xmlns:m="http://schemas.openxmlformats.org/officeDocument/2006/math" xmlns:v="urn:schemas-microsoft-com:vml" xmlns:wp14="http://schemas.microsoft.com/office/word/2010/wordprocessingDrawing" xmlns:wp="http://schemas.openxmlformats.org/drawingml/2006/wordprocessingDrawing" xmlns:w10="urn:schemas-microsoft-com:office:word" xmlns:w="http://schemas.openxmlformats.org/wordprocessingml/2006/main" xmlns:w14="http://schemas.microsoft.com/office/word/2010/wordml" xmlns:wpg="http://schemas.microsoft.com/office/word/2010/wordprocessingGroup" xmlns:wpi="http://schemas.microsoft.com/office/word/2010/wordprocessingInk" xmlns:wne="http://schemas.microsoft.com/office/word/2006/wordml" xmlns:wps="http://schemas.microsoft.com/office/word/2010/wordprocessingShape" mc:Ignorable="w14 wp14">
   <w:abstractNum w:abstractNumId="0">
-    <w:nsid w:val="2CAF6CF4"/>
+    <w:nsid w:val="1E153CB3"/>
     <w:multiLevelType w:val="hybridMultilevel"/>
-    <w:tmpl w:val="E182B4C4"/>
-    <w:lvl w:ilvl="0" w:tplc="2A1E1A94">
+    <w:tmpl w:val="C874C4EC"/>
+    <w:lvl w:ilvl="0" w:tplc="DC52F68A">
       <w:start w:val="1"/>
-      <w:numFmt w:val="lowerRoman"/>
+      <w:numFmt w:val="decimal"/>
       <w:lvlText w:val="%1."/>
       <w:lvlJc w:val="left"/>
       <w:pPr>
-        <w:ind w:left="2160" w:hanging="720"/>
+        <w:ind w:left="1080" w:hanging="360"/>
       </w:pPr>
       <w:rPr>
         <w:rFonts w:hint="default"/>
@@ -466,7 +1699,7 @@
       <w:lvlText w:val="%2."/>
       <w:lvlJc w:val="left"/>
       <w:pPr>
-        <w:ind w:left="2520" w:hanging="360"/>
+        <w:ind w:left="1800" w:hanging="360"/>
       </w:pPr>
     </w:lvl>
     <w:lvl w:ilvl="2" w:tplc="0409001B" w:tentative="1">
@@ -475,7 +1708,7 @@
       <w:lvlText w:val="%3."/>
       <w:lvlJc w:val="right"/>
       <w:pPr>
-        <w:ind w:left="3240" w:hanging="180"/>
+        <w:ind w:left="2520" w:hanging="180"/>
       </w:pPr>
     </w:lvl>
     <w:lvl w:ilvl="3" w:tplc="0409000F" w:tentative="1">
@@ -484,7 +1717,7 @@
       <w:lvlText w:val="%4."/>
       <w:lvlJc w:val="left"/>
       <w:pPr>
-        <w:ind w:left="3960" w:hanging="360"/>
+        <w:ind w:left="3240" w:hanging="360"/>
       </w:pPr>
     </w:lvl>
     <w:lvl w:ilvl="4" w:tplc="04090019" w:tentative="1">
@@ -493,7 +1726,7 @@
       <w:lvlText w:val="%5."/>
       <w:lvlJc w:val="left"/>
       <w:pPr>
-        <w:ind w:left="4680" w:hanging="360"/>
+        <w:ind w:left="3960" w:hanging="360"/>
       </w:pPr>
     </w:lvl>
     <w:lvl w:ilvl="5" w:tplc="0409001B" w:tentative="1">
@@ -502,7 +1735,7 @@
       <w:lvlText w:val="%6."/>
       <w:lvlJc w:val="right"/>
       <w:pPr>
-        <w:ind w:left="5400" w:hanging="180"/>
+        <w:ind w:left="4680" w:hanging="180"/>
       </w:pPr>
     </w:lvl>
     <w:lvl w:ilvl="6" w:tplc="0409000F" w:tentative="1">
@@ -511,7 +1744,7 @@
       <w:lvlText w:val="%7."/>
       <w:lvlJc w:val="left"/>
       <w:pPr>
-        <w:ind w:left="6120" w:hanging="360"/>
+        <w:ind w:left="5400" w:hanging="360"/>
       </w:pPr>
     </w:lvl>
     <w:lvl w:ilvl="7" w:tplc="04090019" w:tentative="1">
@@ -520,7 +1753,7 @@
       <w:lvlText w:val="%8."/>
       <w:lvlJc w:val="left"/>
       <w:pPr>
-        <w:ind w:left="6840" w:hanging="360"/>
+        <w:ind w:left="6120" w:hanging="360"/>
       </w:pPr>
     </w:lvl>
     <w:lvl w:ilvl="8" w:tplc="0409001B" w:tentative="1">
@@ -529,21 +1762,21 @@
       <w:lvlText w:val="%9."/>
       <w:lvlJc w:val="right"/>
       <w:pPr>
-        <w:ind w:left="7560" w:hanging="180"/>
+        <w:ind w:left="6840" w:hanging="180"/>
       </w:pPr>
     </w:lvl>
   </w:abstractNum>
   <w:abstractNum w:abstractNumId="1">
-    <w:nsid w:val="35540B5F"/>
+    <w:nsid w:val="2CAF6CF4"/>
     <w:multiLevelType w:val="hybridMultilevel"/>
-    <w:tmpl w:val="019E77A0"/>
-    <w:lvl w:ilvl="0" w:tplc="0409000F">
+    <w:tmpl w:val="E182B4C4"/>
+    <w:lvl w:ilvl="0" w:tplc="2A1E1A94">
       <w:start w:val="1"/>
-      <w:numFmt w:val="decimal"/>
+      <w:numFmt w:val="lowerRoman"/>
       <w:lvlText w:val="%1."/>
       <w:lvlJc w:val="left"/>
       <w:pPr>
-        <w:ind w:left="720" w:hanging="360"/>
+        <w:ind w:left="2160" w:hanging="720"/>
       </w:pPr>
       <w:rPr>
         <w:rFonts w:hint="default"/>
@@ -555,7 +1788,7 @@
       <w:lvlText w:val="%2."/>
       <w:lvlJc w:val="left"/>
       <w:pPr>
-        <w:ind w:left="1440" w:hanging="360"/>
+        <w:ind w:left="2520" w:hanging="360"/>
       </w:pPr>
     </w:lvl>
     <w:lvl w:ilvl="2" w:tplc="0409001B" w:tentative="1">
@@ -564,7 +1797,7 @@
       <w:lvlText w:val="%3."/>
       <w:lvlJc w:val="right"/>
       <w:pPr>
-        <w:ind w:left="2160" w:hanging="180"/>
+        <w:ind w:left="3240" w:hanging="180"/>
       </w:pPr>
     </w:lvl>
     <w:lvl w:ilvl="3" w:tplc="0409000F" w:tentative="1">
@@ -573,7 +1806,7 @@
       <w:lvlText w:val="%4."/>
       <w:lvlJc w:val="left"/>
       <w:pPr>
-        <w:ind w:left="2880" w:hanging="360"/>
+        <w:ind w:left="3960" w:hanging="360"/>
       </w:pPr>
     </w:lvl>
     <w:lvl w:ilvl="4" w:tplc="04090019" w:tentative="1">
@@ -582,7 +1815,7 @@
       <w:lvlText w:val="%5."/>
       <w:lvlJc w:val="left"/>
       <w:pPr>
-        <w:ind w:left="3600" w:hanging="360"/>
+        <w:ind w:left="4680" w:hanging="360"/>
       </w:pPr>
     </w:lvl>
     <w:lvl w:ilvl="5" w:tplc="0409001B" w:tentative="1">
@@ -591,7 +1824,7 @@
       <w:lvlText w:val="%6."/>
       <w:lvlJc w:val="right"/>
       <w:pPr>
-        <w:ind w:left="4320" w:hanging="180"/>
+        <w:ind w:left="5400" w:hanging="180"/>
       </w:pPr>
     </w:lvl>
     <w:lvl w:ilvl="6" w:tplc="0409000F" w:tentative="1">
@@ -600,7 +1833,7 @@
       <w:lvlText w:val="%7."/>
       <w:lvlJc w:val="left"/>
       <w:pPr>
-        <w:ind w:left="5040" w:hanging="360"/>
+        <w:ind w:left="6120" w:hanging="360"/>
       </w:pPr>
     </w:lvl>
     <w:lvl w:ilvl="7" w:tplc="04090019" w:tentative="1">
@@ -609,7 +1842,7 @@
       <w:lvlText w:val="%8."/>
       <w:lvlJc w:val="left"/>
       <w:pPr>
-        <w:ind w:left="5760" w:hanging="360"/>
+        <w:ind w:left="6840" w:hanging="360"/>
       </w:pPr>
     </w:lvl>
     <w:lvl w:ilvl="8" w:tplc="0409001B" w:tentative="1">
@@ -618,21 +1851,113 @@
       <w:lvlText w:val="%9."/>
       <w:lvlJc w:val="right"/>
       <w:pPr>
+        <w:ind w:left="7560" w:hanging="180"/>
+      </w:pPr>
+    </w:lvl>
+  </w:abstractNum>
+  <w:abstractNum w:abstractNumId="2">
+    <w:nsid w:val="35540B5F"/>
+    <w:multiLevelType w:val="hybridMultilevel"/>
+    <w:tmpl w:val="019E77A0"/>
+    <w:lvl w:ilvl="0" w:tplc="0409000F">
+      <w:start w:val="1"/>
+      <w:numFmt w:val="decimal"/>
+      <w:lvlText w:val="%1."/>
+      <w:lvlJc w:val="left"/>
+      <w:pPr>
+        <w:ind w:left="720" w:hanging="360"/>
+      </w:pPr>
+      <w:rPr>
+        <w:rFonts w:hint="default"/>
+      </w:rPr>
+    </w:lvl>
+    <w:lvl w:ilvl="1" w:tplc="04090019" w:tentative="1">
+      <w:start w:val="1"/>
+      <w:numFmt w:val="lowerLetter"/>
+      <w:lvlText w:val="%2."/>
+      <w:lvlJc w:val="left"/>
+      <w:pPr>
+        <w:ind w:left="1440" w:hanging="360"/>
+      </w:pPr>
+    </w:lvl>
+    <w:lvl w:ilvl="2" w:tplc="0409001B" w:tentative="1">
+      <w:start w:val="1"/>
+      <w:numFmt w:val="lowerRoman"/>
+      <w:lvlText w:val="%3."/>
+      <w:lvlJc w:val="right"/>
+      <w:pPr>
+        <w:ind w:left="2160" w:hanging="180"/>
+      </w:pPr>
+    </w:lvl>
+    <w:lvl w:ilvl="3" w:tplc="0409000F" w:tentative="1">
+      <w:start w:val="1"/>
+      <w:numFmt w:val="decimal"/>
+      <w:lvlText w:val="%4."/>
+      <w:lvlJc w:val="left"/>
+      <w:pPr>
+        <w:ind w:left="2880" w:hanging="360"/>
+      </w:pPr>
+    </w:lvl>
+    <w:lvl w:ilvl="4" w:tplc="04090019" w:tentative="1">
+      <w:start w:val="1"/>
+      <w:numFmt w:val="lowerLetter"/>
+      <w:lvlText w:val="%5."/>
+      <w:lvlJc w:val="left"/>
+      <w:pPr>
+        <w:ind w:left="3600" w:hanging="360"/>
+      </w:pPr>
+    </w:lvl>
+    <w:lvl w:ilvl="5" w:tplc="0409001B" w:tentative="1">
+      <w:start w:val="1"/>
+      <w:numFmt w:val="lowerRoman"/>
+      <w:lvlText w:val="%6."/>
+      <w:lvlJc w:val="right"/>
+      <w:pPr>
+        <w:ind w:left="4320" w:hanging="180"/>
+      </w:pPr>
+    </w:lvl>
+    <w:lvl w:ilvl="6" w:tplc="0409000F" w:tentative="1">
+      <w:start w:val="1"/>
+      <w:numFmt w:val="decimal"/>
+      <w:lvlText w:val="%7."/>
+      <w:lvlJc w:val="left"/>
+      <w:pPr>
+        <w:ind w:left="5040" w:hanging="360"/>
+      </w:pPr>
+    </w:lvl>
+    <w:lvl w:ilvl="7" w:tplc="04090019" w:tentative="1">
+      <w:start w:val="1"/>
+      <w:numFmt w:val="lowerLetter"/>
+      <w:lvlText w:val="%8."/>
+      <w:lvlJc w:val="left"/>
+      <w:pPr>
+        <w:ind w:left="5760" w:hanging="360"/>
+      </w:pPr>
+    </w:lvl>
+    <w:lvl w:ilvl="8" w:tplc="0409001B" w:tentative="1">
+      <w:start w:val="1"/>
+      <w:numFmt w:val="lowerRoman"/>
+      <w:lvlText w:val="%9."/>
+      <w:lvlJc w:val="right"/>
+      <w:pPr>
         <w:ind w:left="6480" w:hanging="180"/>
       </w:pPr>
     </w:lvl>
   </w:abstractNum>
   <w:num w:numId="1">
+    <w:abstractNumId w:val="2"/>
+  </w:num>
+  <w:num w:numId="2">
     <w:abstractNumId w:val="1"/>
   </w:num>
-  <w:num w:numId="2">
+  <w:num w:numId="3">
     <w:abstractNumId w:val="0"/>
   </w:num>
 </w:numbering>
 </file>
 
 <file path=word/styles.xml><?xml version="1.0" encoding="utf-8"?>
-<w:styles xmlns:r="http://schemas.openxmlformats.org/officeDocument/2006/relationships" xmlns:w="http://schemas.openxmlformats.org/wordprocessingml/2006/main">
+<w:styles xmlns:mc="http://schemas.openxmlformats.org/markup-compatibility/2006" xmlns:r="http://schemas.openxmlformats.org/officeDocument/2006/relationships" xmlns:w="http://schemas.openxmlformats.org/wordprocessingml/2006/main" xmlns:w14="http://schemas.microsoft.com/office/word/2010/wordml" mc:Ignorable="w14">
   <w:docDefaults>
     <w:rPrDefault>
       <w:rPr>
@@ -803,7 +2128,6 @@
     <w:uiPriority w:val="99"/>
     <w:semiHidden/>
     <w:unhideWhenUsed/>
-    <w:qFormat/>
     <w:tblPr>
       <w:tblInd w:w="0" w:type="dxa"/>
       <w:tblCellMar>
@@ -853,6 +2177,196 @@
       <w:color w:val="800080" w:themeColor="followedHyperlink"/>
       <w:u w:val="single"/>
     </w:rPr>
+  </w:style>
+</w:styles>
+</file>
+
+<file path=word/stylesWithEffects.xml><?xml version="1.0" encoding="utf-8"?>
+<w:styles xmlns:wpc="http://schemas.microsoft.com/office/word/2010/wordprocessingCanvas" xmlns:mc="http://schemas.openxmlformats.org/markup-compatibility/2006" xmlns:o="urn:schemas-microsoft-com:office:office" xmlns:r="http://schemas.openxmlformats.org/officeDocument/2006/relationships" xmlns:m="http://schemas.openxmlformats.org/officeDocument/2006/math" xmlns:v="urn:schemas-microsoft-com:vml" xmlns:wp14="http://schemas.microsoft.com/office/word/2010/wordprocessingDrawing" xmlns:wp="http://schemas.openxmlformats.org/drawingml/2006/wordprocessingDrawing" xmlns:w10="urn:schemas-microsoft-com:office:word" xmlns:w="http://schemas.openxmlformats.org/wordprocessingml/2006/main" xmlns:w14="http://schemas.microsoft.com/office/word/2010/wordml" xmlns:wpg="http://schemas.microsoft.com/office/word/2010/wordprocessingGroup" xmlns:wpi="http://schemas.microsoft.com/office/word/2010/wordprocessingInk" xmlns:wne="http://schemas.microsoft.com/office/word/2006/wordml" xmlns:wps="http://schemas.microsoft.com/office/word/2010/wordprocessingShape" mc:Ignorable="w14 wp14">
+  <w:docDefaults>
+    <w:rPrDefault>
+      <w:rPr>
+        <w:rFonts w:asciiTheme="minorHAnsi" w:eastAsiaTheme="minorEastAsia" w:hAnsiTheme="minorHAnsi" w:cstheme="minorBidi"/>
+        <w:sz w:val="22"/>
+        <w:szCs w:val="22"/>
+        <w:lang w:val="en-US" w:eastAsia="en-US" w:bidi="ar-SA"/>
+      </w:rPr>
+    </w:rPrDefault>
+    <w:pPrDefault>
+      <w:pPr>
+        <w:spacing w:after="200" w:line="276" w:lineRule="auto"/>
+      </w:pPr>
+    </w:pPrDefault>
+  </w:docDefaults>
+  <w:latentStyles w:defLockedState="0" w:defUIPriority="99" w:defSemiHidden="1" w:defUnhideWhenUsed="1" w:defQFormat="0" w:count="267">
+    <w:lsdException w:name="Normal" w:semiHidden="0" w:uiPriority="0" w:unhideWhenUsed="0" w:qFormat="1"/>
+    <w:lsdException w:name="heading 1" w:semiHidden="0" w:uiPriority="9" w:unhideWhenUsed="0" w:qFormat="1"/>
+    <w:lsdException w:name="heading 2" w:uiPriority="9" w:qFormat="1"/>
+    <w:lsdException w:name="heading 3" w:uiPriority="9" w:qFormat="1"/>
+    <w:lsdException w:name="heading 4" w:uiPriority="9" w:qFormat="1"/>
+    <w:lsdException w:name="heading 5" w:uiPriority="9" w:qFormat="1"/>
+    <w:lsdException w:name="heading 6" w:uiPriority="9" w:qFormat="1"/>
+    <w:lsdException w:name="heading 7" w:uiPriority="9" w:qFormat="1"/>
+    <w:lsdException w:name="heading 8" w:uiPriority="9" w:qFormat="1"/>
+    <w:lsdException w:name="heading 9" w:uiPriority="9" w:qFormat="1"/>
+    <w:lsdException w:name="toc 1" w:uiPriority="39"/>
+    <w:lsdException w:name="toc 2" w:uiPriority="39"/>
+    <w:lsdException w:name="toc 3" w:uiPriority="39"/>
+    <w:lsdException w:name="toc 4" w:uiPriority="39"/>
+    <w:lsdException w:name="toc 5" w:uiPriority="39"/>
+    <w:lsdException w:name="toc 6" w:uiPriority="39"/>
+    <w:lsdException w:name="toc 7" w:uiPriority="39"/>
+    <w:lsdException w:name="toc 8" w:uiPriority="39"/>
+    <w:lsdException w:name="toc 9" w:uiPriority="39"/>
+    <w:lsdException w:name="caption" w:uiPriority="35" w:qFormat="1"/>
+    <w:lsdException w:name="Title" w:semiHidden="0" w:uiPriority="10" w:unhideWhenUsed="0" w:qFormat="1"/>
+    <w:lsdException w:name="Default Paragraph Font" w:uiPriority="1"/>
+    <w:lsdException w:name="Subtitle" w:semiHidden="0" w:uiPriority="11" w:unhideWhenUsed="0" w:qFormat="1"/>
+    <w:lsdException w:name="Strong" w:semiHidden="0" w:uiPriority="22" w:unhideWhenUsed="0" w:qFormat="1"/>
+    <w:lsdException w:name="Emphasis" w:semiHidden="0" w:uiPriority="20" w:unhideWhenUsed="0" w:qFormat="1"/>
+    <w:lsdException w:name="Table Grid" w:semiHidden="0" w:uiPriority="59" w:unhideWhenUsed="0"/>
+    <w:lsdException w:name="Placeholder Text" w:unhideWhenUsed="0"/>
+    <w:lsdException w:name="No Spacing" w:semiHidden="0" w:uiPriority="1" w:unhideWhenUsed="0" w:qFormat="1"/>
+    <w:lsdException w:name="Light Shading" w:semiHidden="0" w:uiPriority="60" w:unhideWhenUsed="0"/>
+    <w:lsdException w:name="Light List" w:semiHidden="0" w:uiPriority="61" w:unhideWhenUsed="0"/>
+    <w:lsdException w:name="Light Grid" w:semiHidden="0" w:uiPriority="62" w:unhideWhenUsed="0"/>
+    <w:lsdException w:name="Medium Shading 1" w:semiHidden="0" w:uiPriority="63" w:unhideWhenUsed="0"/>
+    <w:lsdException w:name="Medium Shading 2" w:semiHidden="0" w:uiPriority="64" w:unhideWhenUsed="0"/>
+    <w:lsdException w:name="Medium List 1" w:semiHidden="0" w:uiPriority="65" w:unhideWhenUsed="0"/>
+    <w:lsdException w:name="Medium List 2" w:semiHidden="0" w:uiPriority="66" w:unhideWhenUsed="0"/>
+    <w:lsdException w:name="Medium Grid 1" w:semiHidden="0" w:uiPriority="67" w:unhideWhenUsed="0"/>
+    <w:lsdException w:name="Medium Grid 2" w:semiHidden="0" w:uiPriority="68" w:unhideWhenUsed="0"/>
+    <w:lsdException w:name="Medium Grid 3" w:semiHidden="0" w:uiPriority="69" w:unhideWhenUsed="0"/>
+    <w:lsdException w:name="Dark List" w:semiHidden="0" w:uiPriority="70" w:unhideWhenUsed="0"/>
+    <w:lsdException w:name="Colorful Shading" w:semiHidden="0" w:uiPriority="71" w:unhideWhenUsed="0"/>
+    <w:lsdException w:name="Colorful List" w:semiHidden="0" w:uiPriority="72" w:unhideWhenUsed="0"/>
+    <w:lsdException w:name="Colorful Grid" w:semiHidden="0" w:uiPriority="73" w:unhideWhenUsed="0"/>
+    <w:lsdException w:name="Light Shading Accent 1" w:semiHidden="0" w:uiPriority="60" w:unhideWhenUsed="0"/>
+    <w:lsdException w:name="Light List Accent 1" w:semiHidden="0" w:uiPriority="61" w:unhideWhenUsed="0"/>
+    <w:lsdException w:name="Light Grid Accent 1" w:semiHidden="0" w:uiPriority="62" w:unhideWhenUsed="0"/>
+    <w:lsdException w:name="Medium Shading 1 Accent 1" w:semiHidden="0" w:uiPriority="63" w:unhideWhenUsed="0"/>
+    <w:lsdException w:name="Medium Shading 2 Accent 1" w:semiHidden="0" w:uiPriority="64" w:unhideWhenUsed="0"/>
+    <w:lsdException w:name="Medium List 1 Accent 1" w:semiHidden="0" w:uiPriority="65" w:unhideWhenUsed="0"/>
+    <w:lsdException w:name="Revision" w:unhideWhenUsed="0"/>
+    <w:lsdException w:name="List Paragraph" w:semiHidden="0" w:uiPriority="34" w:unhideWhenUsed="0" w:qFormat="1"/>
+    <w:lsdException w:name="Quote" w:semiHidden="0" w:uiPriority="29" w:unhideWhenUsed="0" w:qFormat="1"/>
+    <w:lsdException w:name="Intense Quote" w:semiHidden="0" w:uiPriority="30" w:unhideWhenUsed="0" w:qFormat="1"/>
+    <w:lsdException w:name="Medium List 2 Accent 1" w:semiHidden="0" w:uiPriority="66" w:unhideWhenUsed="0"/>
+    <w:lsdException w:name="Medium Grid 1 Accent 1" w:semiHidden="0" w:uiPriority="67" w:unhideWhenUsed="0"/>
+    <w:lsdException w:name="Medium Grid 2 Accent 1" w:semiHidden="0" w:uiPriority="68" w:unhideWhenUsed="0"/>
+    <w:lsdException w:name="Medium Grid 3 Accent 1" w:semiHidden="0" w:uiPriority="69" w:unhideWhenUsed="0"/>
+    <w:lsdException w:name="Dark List Accent 1" w:semiHidden="0" w:uiPriority="70" w:unhideWhenUsed="0"/>
+    <w:lsdException w:name="Colorful Shading Accent 1" w:semiHidden="0" w:uiPriority="71" w:unhideWhenUsed="0"/>
+    <w:lsdException w:name="Colorful List Accent 1" w:semiHidden="0" w:uiPriority="72" w:unhideWhenUsed="0"/>
+    <w:lsdException w:name="Colorful Grid Accent 1" w:semiHidden="0" w:uiPriority="73" w:unhideWhenUsed="0"/>
+    <w:lsdException w:name="Light Shading Accent 2" w:semiHidden="0" w:uiPriority="60" w:unhideWhenUsed="0"/>
+    <w:lsdException w:name="Light List Accent 2" w:semiHidden="0" w:uiPriority="61" w:unhideWhenUsed="0"/>
+    <w:lsdException w:name="Light Grid Accent 2" w:semiHidden="0" w:uiPriority="62" w:unhideWhenUsed="0"/>
+    <w:lsdException w:name="Medium Shading 1 Accent 2" w:semiHidden="0" w:uiPriority="63" w:unhideWhenUsed="0"/>
+    <w:lsdException w:name="Medium Shading 2 Accent 2" w:semiHidden="0" w:uiPriority="64" w:unhideWhenUsed="0"/>
+    <w:lsdException w:name="Medium List 1 Accent 2" w:semiHidden="0" w:uiPriority="65" w:unhideWhenUsed="0"/>
+    <w:lsdException w:name="Medium List 2 Accent 2" w:semiHidden="0" w:uiPriority="66" w:unhideWhenUsed="0"/>
+    <w:lsdException w:name="Medium Grid 1 Accent 2" w:semiHidden="0" w:uiPriority="67" w:unhideWhenUsed="0"/>
+    <w:lsdException w:name="Medium Grid 2 Accent 2" w:semiHidden="0" w:uiPriority="68" w:unhideWhenUsed="0"/>
+    <w:lsdException w:name="Medium Grid 3 Accent 2" w:semiHidden="0" w:uiPriority="69" w:unhideWhenUsed="0"/>
+    <w:lsdException w:name="Dark List Accent 2" w:semiHidden="0" w:uiPriority="70" w:unhideWhenUsed="0"/>
+    <w:lsdException w:name="Colorful Shading Accent 2" w:semiHidden="0" w:uiPriority="71" w:unhideWhenUsed="0"/>
+    <w:lsdException w:name="Colorful List Accent 2" w:semiHidden="0" w:uiPriority="72" w:unhideWhenUsed="0"/>
+    <w:lsdException w:name="Colorful Grid Accent 2" w:semiHidden="0" w:uiPriority="73" w:unhideWhenUsed="0"/>
+    <w:lsdException w:name="Light Shading Accent 3" w:semiHidden="0" w:uiPriority="60" w:unhideWhenUsed="0"/>
+    <w:lsdException w:name="Light List Accent 3" w:semiHidden="0" w:uiPriority="61" w:unhideWhenUsed="0"/>
+    <w:lsdException w:name="Light Grid Accent 3" w:semiHidden="0" w:uiPriority="62" w:unhideWhenUsed="0"/>
+    <w:lsdException w:name="Medium Shading 1 Accent 3" w:semiHidden="0" w:uiPriority="63" w:unhideWhenUsed="0"/>
+    <w:lsdException w:name="Medium Shading 2 Accent 3" w:semiHidden="0" w:uiPriority="64" w:unhideWhenUsed="0"/>
+    <w:lsdException w:name="Medium List 1 Accent 3" w:semiHidden="0" w:uiPriority="65" w:unhideWhenUsed="0"/>
+    <w:lsdException w:name="Medium List 2 Accent 3" w:semiHidden="0" w:uiPriority="66" w:unhideWhenUsed="0"/>
+    <w:lsdException w:name="Medium Grid 1 Accent 3" w:semiHidden="0" w:uiPriority="67" w:unhideWhenUsed="0"/>
+    <w:lsdException w:name="Medium Grid 2 Accent 3" w:semiHidden="0" w:uiPriority="68" w:unhideWhenUsed="0"/>
+    <w:lsdException w:name="Medium Grid 3 Accent 3" w:semiHidden="0" w:uiPriority="69" w:unhideWhenUsed="0"/>
+    <w:lsdException w:name="Dark List Accent 3" w:semiHidden="0" w:uiPriority="70" w:unhideWhenUsed="0"/>
+    <w:lsdException w:name="Colorful Shading Accent 3" w:semiHidden="0" w:uiPriority="71" w:unhideWhenUsed="0"/>
+    <w:lsdException w:name="Colorful List Accent 3" w:semiHidden="0" w:uiPriority="72" w:unhideWhenUsed="0"/>
+    <w:lsdException w:name="Colorful Grid Accent 3" w:semiHidden="0" w:uiPriority="73" w:unhideWhenUsed="0"/>
+    <w:lsdException w:name="Light Shading Accent 4" w:semiHidden="0" w:uiPriority="60" w:unhideWhenUsed="0"/>
+    <w:lsdException w:name="Light List Accent 4" w:semiHidden="0" w:uiPriority="61" w:unhideWhenUsed="0"/>
+    <w:lsdException w:name="Light Grid Accent 4" w:semiHidden="0" w:uiPriority="62" w:unhideWhenUsed="0"/>
+    <w:lsdException w:name="Medium Shading 1 Accent 4" w:semiHidden="0" w:uiPriority="63" w:unhideWhenUsed="0"/>
+    <w:lsdException w:name="Medium Shading 2 Accent 4" w:semiHidden="0" w:uiPriority="64" w:unhideWhenUsed="0"/>
+    <w:lsdException w:name="Medium List 1 Accent 4" w:semiHidden="0" w:uiPriority="65" w:unhideWhenUsed="0"/>
+    <w:lsdException w:name="Medium List 2 Accent 4" w:semiHidden="0" w:uiPriority="66" w:unhideWhenUsed="0"/>
+    <w:lsdException w:name="Medium Grid 1 Accent 4" w:semiHidden="0" w:uiPriority="67" w:unhideWhenUsed="0"/>
+    <w:lsdException w:name="Medium Grid 2 Accent 4" w:semiHidden="0" w:uiPriority="68" w:unhideWhenUsed="0"/>
+    <w:lsdException w:name="Medium Grid 3 Accent 4" w:semiHidden="0" w:uiPriority="69" w:unhideWhenUsed="0"/>
+    <w:lsdException w:name="Dark List Accent 4" w:semiHidden="0" w:uiPriority="70" w:unhideWhenUsed="0"/>
+    <w:lsdException w:name="Colorful Shading Accent 4" w:semiHidden="0" w:uiPriority="71" w:unhideWhenUsed="0"/>
+    <w:lsdException w:name="Colorful List Accent 4" w:semiHidden="0" w:uiPriority="72" w:unhideWhenUsed="0"/>
+    <w:lsdException w:name="Colorful Grid Accent 4" w:semiHidden="0" w:uiPriority="73" w:unhideWhenUsed="0"/>
+    <w:lsdException w:name="Light Shading Accent 5" w:semiHidden="0" w:uiPriority="60" w:unhideWhenUsed="0"/>
+    <w:lsdException w:name="Light List Accent 5" w:semiHidden="0" w:uiPriority="61" w:unhideWhenUsed="0"/>
+    <w:lsdException w:name="Light Grid Accent 5" w:semiHidden="0" w:uiPriority="62" w:unhideWhenUsed="0"/>
+    <w:lsdException w:name="Medium Shading 1 Accent 5" w:semiHidden="0" w:uiPriority="63" w:unhideWhenUsed="0"/>
+    <w:lsdException w:name="Medium Shading 2 Accent 5" w:semiHidden="0" w:uiPriority="64" w:unhideWhenUsed="0"/>
+    <w:lsdException w:name="Medium List 1 Accent 5" w:semiHidden="0" w:uiPriority="65" w:unhideWhenUsed="0"/>
+    <w:lsdException w:name="Medium List 2 Accent 5" w:semiHidden="0" w:uiPriority="66" w:unhideWhenUsed="0"/>
+    <w:lsdException w:name="Medium Grid 1 Accent 5" w:semiHidden="0" w:uiPriority="67" w:unhideWhenUsed="0"/>
+    <w:lsdException w:name="Medium Grid 2 Accent 5" w:semiHidden="0" w:uiPriority="68" w:unhideWhenUsed="0"/>
+    <w:lsdException w:name="Medium Grid 3 Accent 5" w:semiHidden="0" w:uiPriority="69" w:unhideWhenUsed="0"/>
+    <w:lsdException w:name="Dark List Accent 5" w:semiHidden="0" w:uiPriority="70" w:unhideWhenUsed="0"/>
+    <w:lsdException w:name="Colorful Shading Accent 5" w:semiHidden="0" w:uiPriority="71" w:unhideWhenUsed="0"/>
+    <w:lsdException w:name="Colorful List Accent 5" w:semiHidden="0" w:uiPriority="72" w:unhideWhenUsed="0"/>
+    <w:lsdException w:name="Colorful Grid Accent 5" w:semiHidden="0" w:uiPriority="73" w:unhideWhenUsed="0"/>
+    <w:lsdException w:name="Light Shading Accent 6" w:semiHidden="0" w:uiPriority="60" w:unhideWhenUsed="0"/>
+    <w:lsdException w:name="Light List Accent 6" w:semiHidden="0" w:uiPriority="61" w:unhideWhenUsed="0"/>
+    <w:lsdException w:name="Light Grid Accent 6" w:semiHidden="0" w:uiPriority="62" w:unhideWhenUsed="0"/>
+    <w:lsdException w:name="Medium Shading 1 Accent 6" w:semiHidden="0" w:uiPriority="63" w:unhideWhenUsed="0"/>
+    <w:lsdException w:name="Medium Shading 2 Accent 6" w:semiHidden="0" w:uiPriority="64" w:unhideWhenUsed="0"/>
+    <w:lsdException w:name="Medium List 1 Accent 6" w:semiHidden="0" w:uiPriority="65" w:unhideWhenUsed="0"/>
+    <w:lsdException w:name="Medium List 2 Accent 6" w:semiHidden="0" w:uiPriority="66" w:unhideWhenUsed="0"/>
+    <w:lsdException w:name="Medium Grid 1 Accent 6" w:semiHidden="0" w:uiPriority="67" w:unhideWhenUsed="0"/>
+    <w:lsdException w:name="Medium Grid 2 Accent 6" w:semiHidden="0" w:uiPriority="68" w:unhideWhenUsed="0"/>
+    <w:lsdException w:name="Medium Grid 3 Accent 6" w:semiHidden="0" w:uiPriority="69" w:unhideWhenUsed="0"/>
+    <w:lsdException w:name="Dark List Accent 6" w:semiHidden="0" w:uiPriority="70" w:unhideWhenUsed="0"/>
+    <w:lsdException w:name="Colorful Shading Accent 6" w:semiHidden="0" w:uiPriority="71" w:unhideWhenUsed="0"/>
+    <w:lsdException w:name="Colorful List Accent 6" w:semiHidden="0" w:uiPriority="72" w:unhideWhenUsed="0"/>
+    <w:lsdException w:name="Colorful Grid Accent 6" w:semiHidden="0" w:uiPriority="73" w:unhideWhenUsed="0"/>
+    <w:lsdException w:name="Subtle Emphasis" w:semiHidden="0" w:uiPriority="19" w:unhideWhenUsed="0" w:qFormat="1"/>
+    <w:lsdException w:name="Intense Emphasis" w:semiHidden="0" w:uiPriority="21" w:unhideWhenUsed="0" w:qFormat="1"/>
+    <w:lsdException w:name="Subtle Reference" w:semiHidden="0" w:uiPriority="31" w:unhideWhenUsed="0" w:qFormat="1"/>
+    <w:lsdException w:name="Intense Reference" w:semiHidden="0" w:uiPriority="32" w:unhideWhenUsed="0" w:qFormat="1"/>
+    <w:lsdException w:name="Book Title" w:semiHidden="0" w:uiPriority="33" w:unhideWhenUsed="0" w:qFormat="1"/>
+    <w:lsdException w:name="Bibliography" w:uiPriority="37"/>
+    <w:lsdException w:name="TOC Heading" w:uiPriority="39" w:qFormat="1"/>
+  </w:latentStyles>
+  <w:style w:type="paragraph" w:default="1" w:styleId="Normal">
+    <w:name w:val="Normal"/>
+    <w:qFormat/>
+  </w:style>
+  <w:style w:type="character" w:default="1" w:styleId="DefaultParagraphFont">
+    <w:name w:val="Default Paragraph Font"/>
+    <w:uiPriority w:val="1"/>
+    <w:semiHidden/>
+    <w:unhideWhenUsed/>
+  </w:style>
+  <w:style w:type="table" w:default="1" w:styleId="TableNormal">
+    <w:name w:val="Normal Table"/>
+    <w:uiPriority w:val="99"/>
+    <w:semiHidden/>
+    <w:unhideWhenUsed/>
+    <w:tblPr>
+      <w:tblInd w:w="0" w:type="dxa"/>
+      <w:tblCellMar>
+        <w:top w:w="0" w:type="dxa"/>
+        <w:left w:w="108" w:type="dxa"/>
+        <w:bottom w:w="0" w:type="dxa"/>
+        <w:right w:w="108" w:type="dxa"/>
+      </w:tblCellMar>
+    </w:tblPr>
+  </w:style>
+  <w:style w:type="numbering" w:default="1" w:styleId="NoList">
+    <w:name w:val="No List"/>
+    <w:uiPriority w:val="99"/>
+    <w:semiHidden/>
+    <w:unhideWhenUsed/>
   </w:style>
 </w:styles>
 </file>

</xml_diff>